<commit_message>
Fixed a few small errors
including the regexes for some reason..
</commit_message>
<xml_diff>
--- a/files/agreement.docx
+++ b/files/agreement.docx
@@ -1,6 +1,6 @@
 
 <file path=word/document.xml><?xml version="1.0" encoding="utf-8"?>
-<w:document xmlns:wpc="http://schemas.microsoft.com/office/word/2010/wordprocessingCanvas" xmlns:cx="http://schemas.microsoft.com/office/drawing/2014/chartex" xmlns:cx1="http://schemas.microsoft.com/office/drawing/2015/9/8/chartex" xmlns:cx2="http://schemas.microsoft.com/office/drawing/2015/10/21/chartex" xmlns:cx3="http://schemas.microsoft.com/office/drawing/2016/5/9/chartex" xmlns:cx4="http://schemas.microsoft.com/office/drawing/2016/5/10/chartex" xmlns:cx5="http://schemas.microsoft.com/office/drawing/2016/5/11/chartex" xmlns:cx6="http://schemas.microsoft.com/office/drawing/2016/5/12/chartex" xmlns:cx7="http://schemas.microsoft.com/office/drawing/2016/5/13/chartex" xmlns:cx8="http://schemas.microsoft.com/office/drawing/2016/5/14/chartex" xmlns:mc="http://schemas.openxmlformats.org/markup-compatibility/2006" xmlns:aink="http://schemas.microsoft.com/office/drawing/2016/ink" xmlns:am3d="http://schemas.microsoft.com/office/drawing/2017/model3d" xmlns:o="urn:schemas-microsoft-com:office:office" xmlns:oel="http://schemas.microsoft.com/office/2019/extlst" xmlns:r="http://schemas.openxmlformats.org/officeDocument/2006/relationships" xmlns:m="http://schemas.openxmlformats.org/officeDocument/2006/math" xmlns:v="urn:schemas-microsoft-com:vml" xmlns:wp14="http://schemas.microsoft.com/office/word/2010/wordprocessingDrawing" xmlns:wp="http://schemas.openxmlformats.org/drawingml/2006/wordprocessingDrawing" xmlns:w10="urn:schemas-microsoft-com:office:word" xmlns:w="http://schemas.openxmlformats.org/wordprocessingml/2006/main" xmlns:w14="http://schemas.microsoft.com/office/word/2010/wordml" xmlns:w15="http://schemas.microsoft.com/office/word/2012/wordml" xmlns:w16cex="http://schemas.microsoft.com/office/word/2018/wordml/cex" xmlns:w16cid="http://schemas.microsoft.com/office/word/2016/wordml/cid" xmlns:w16="http://schemas.microsoft.com/office/word/2018/wordml" xmlns:w16sdtdh="http://schemas.microsoft.com/office/word/2020/wordml/sdtdatahash" xmlns:w16se="http://schemas.microsoft.com/office/word/2015/wordml/symex" xmlns:wpg="http://schemas.microsoft.com/office/word/2010/wordprocessingGroup" xmlns:wpi="http://schemas.microsoft.com/office/word/2010/wordprocessingInk" xmlns:wne="http://schemas.microsoft.com/office/word/2006/wordml" xmlns:wps="http://schemas.microsoft.com/office/word/2010/wordprocessingShape" mc:Ignorable="w14 w15 w16se w16cid w16 w16cex w16sdtdh wp14">
+<w:document xmlns:wpc="http://schemas.microsoft.com/office/word/2010/wordprocessingCanvas" xmlns:cx="http://schemas.microsoft.com/office/drawing/2014/chartex" xmlns:cx1="http://schemas.microsoft.com/office/drawing/2015/9/8/chartex" xmlns:cx2="http://schemas.microsoft.com/office/drawing/2015/10/21/chartex" xmlns:cx3="http://schemas.microsoft.com/office/drawing/2016/5/9/chartex" xmlns:cx4="http://schemas.microsoft.com/office/drawing/2016/5/10/chartex" xmlns:cx5="http://schemas.microsoft.com/office/drawing/2016/5/11/chartex" xmlns:cx6="http://schemas.microsoft.com/office/drawing/2016/5/12/chartex" xmlns:cx7="http://schemas.microsoft.com/office/drawing/2016/5/13/chartex" xmlns:cx8="http://schemas.microsoft.com/office/drawing/2016/5/14/chartex" xmlns:mc="http://schemas.openxmlformats.org/markup-compatibility/2006" xmlns:aink="http://schemas.microsoft.com/office/drawing/2016/ink" xmlns:am3d="http://schemas.microsoft.com/office/drawing/2017/model3d" xmlns:o="urn:schemas-microsoft-com:office:office" xmlns:oel="http://schemas.microsoft.com/office/2019/extlst" xmlns:r="http://schemas.openxmlformats.org/officeDocument/2006/relationships" xmlns:m="http://schemas.openxmlformats.org/officeDocument/2006/math" xmlns:v="urn:schemas-microsoft-com:vml" xmlns:wp14="http://schemas.microsoft.com/office/word/2010/wordprocessingDrawing" xmlns:wp="http://schemas.openxmlformats.org/drawingml/2006/wordprocessingDrawing" xmlns:w10="urn:schemas-microsoft-com:office:word" xmlns:w="http://schemas.openxmlformats.org/wordprocessingml/2006/main" xmlns:w14="http://schemas.microsoft.com/office/word/2010/wordml" xmlns:w15="http://schemas.microsoft.com/office/word/2012/wordml" xmlns:w16cex="http://schemas.microsoft.com/office/word/2018/wordml/cex" xmlns:w16cid="http://schemas.microsoft.com/office/word/2016/wordml/cid" xmlns:w16="http://schemas.microsoft.com/office/word/2018/wordml" xmlns:w16du="http://schemas.microsoft.com/office/word/2023/wordml/word16du" xmlns:w16sdtdh="http://schemas.microsoft.com/office/word/2020/wordml/sdtdatahash" xmlns:w16se="http://schemas.microsoft.com/office/word/2015/wordml/symex" xmlns:wpg="http://schemas.microsoft.com/office/word/2010/wordprocessingGroup" xmlns:wpi="http://schemas.microsoft.com/office/word/2010/wordprocessingInk" xmlns:wne="http://schemas.microsoft.com/office/word/2006/wordml" xmlns:wps="http://schemas.microsoft.com/office/word/2010/wordprocessingShape" mc:Ignorable="w14 w15 w16se w16cid w16 w16cex w16sdtdh wp14">
   <w:body>
     <w:p>
       <w:pPr>
@@ -322,15 +322,7 @@
         <w:ind w:left="11"/>
       </w:pPr>
       <w:r>
-        <w:t xml:space="preserve">I will remove and save </w:t>
-      </w:r>
-      <w:proofErr w:type="gramStart"/>
-      <w:r>
-        <w:t>any and all</w:t>
-      </w:r>
-      <w:proofErr w:type="gramEnd"/>
-      <w:r>
-        <w:t xml:space="preserve"> of my personal data from the Equipment before it is returned to DTCC.  The Equipment will be re-imaged upon its return and any data will be irretrievably removed. DTCC will not be held responsible for any personal data and no accommodation can be made for recovering data left behind on the Equipment once it has been returned to DTCC. </w:t>
+        <w:t xml:space="preserve">I will remove and save any and all of my personal data from the Equipment before it is returned to DTCC.  The Equipment will be re-imaged upon its return and any data will be irretrievably removed. DTCC will not be held responsible for any personal data and no accommodation can be made for recovering data left behind on the Equipment once it has been returned to DTCC. </w:t>
       </w:r>
     </w:p>
     <w:p>
@@ -419,16 +411,12 @@
         <w:tab/>
         <w:t xml:space="preserve"> </w:t>
       </w:r>
-      <w:proofErr w:type="gramStart"/>
       <w:r>
         <w:tab/>
         <w:t xml:space="preserve">  </w:t>
       </w:r>
       <w:r>
         <w:tab/>
-      </w:r>
-      <w:proofErr w:type="gramEnd"/>
-      <w:r>
         <w:t xml:space="preserve">Date </w:t>
       </w:r>
     </w:p>
@@ -840,7 +828,7 @@
     </w:p>
     <w:sectPr>
       <w:pgSz w:w="12240" w:h="15840"/>
-      <w:pgMar w:top="720" w:right="720" w:bottom="720" w:left="720" w:header="720" w:footer="720" w:gutter="0"/>
+      <w:pgMar w:top="720" w:right="720" w:bottom="432" w:left="720" w:header="720" w:footer="720" w:gutter="0"/>
       <w:cols w:space="720"/>
       <w:docGrid w:linePitch="299"/>
     </w:sectPr>

</xml_diff>